<commit_message>
update new model ViBERT day 14/09/2024
</commit_message>
<xml_diff>
--- a/Report/Draft/Nháp.docx
+++ b/Report/Draft/Nháp.docx
@@ -2,474 +2,6 @@
 <file path=word/document.xml><?xml version="1.0" encoding="utf-8"?>
 <w:document xmlns:wpc="http://schemas.microsoft.com/office/word/2010/wordprocessingCanvas" xmlns:mc="http://schemas.openxmlformats.org/markup-compatibility/2006" xmlns:o="urn:schemas-microsoft-com:office:office" xmlns:r="http://schemas.openxmlformats.org/officeDocument/2006/relationships" xmlns:m="http://schemas.openxmlformats.org/officeDocument/2006/math" xmlns:v="urn:schemas-microsoft-com:vml" xmlns:wp14="http://schemas.microsoft.com/office/word/2010/wordprocessingDrawing" xmlns:wp="http://schemas.openxmlformats.org/drawingml/2006/wordprocessingDrawing" xmlns:w="http://schemas.openxmlformats.org/wordprocessingml/2006/main" xmlns:w14="http://schemas.microsoft.com/office/word/2010/wordml" xmlns:w10="urn:schemas-microsoft-com:office:word" xmlns:w15="http://schemas.microsoft.com/office/word/2012/wordml" xmlns:wpg="http://schemas.microsoft.com/office/word/2010/wordprocessingGroup" xmlns:wpi="http://schemas.microsoft.com/office/word/2010/wordprocessingInk" xmlns:wne="http://schemas.microsoft.com/office/word/2006/wordml" xmlns:wps="http://schemas.microsoft.com/office/word/2010/wordprocessingShape" xmlns:wpsCustomData="http://www.wps.cn/officeDocument/2013/wpsCustomData" mc:Ignorable="w14 w15 wp14">
   <w:body>
-    <w:p>
-      <w:pPr>
-        <w:pStyle w:val="4"/>
-        <w:keepNext w:val="0"/>
-        <w:keepLines w:val="0"/>
-        <w:widowControl/>
-        <w:suppressLineNumbers w:val="0"/>
-        <w:jc w:val="both"/>
-        <w:rPr>
-          <w:rFonts w:hint="default" w:ascii="Times New Roman" w:hAnsi="Times New Roman" w:eastAsia="SimSun" w:cs="Times New Roman"/>
-          <w:sz w:val="24"/>
-          <w:szCs w:val="24"/>
-        </w:rPr>
-      </w:pPr>
-      <w:r>
-        <w:rPr>
-          <w:rFonts w:hint="default" w:ascii="Times New Roman" w:hAnsi="Times New Roman" w:eastAsia="SimSun" w:cs="Times New Roman"/>
-          <w:sz w:val="24"/>
-          <w:szCs w:val="24"/>
-        </w:rPr>
-        <w:t>Việc phát hiện tin giả đang là một chủ đề được nghiên cứu rất nhiều do sự gia tăng của thông tin sai lệch trên toàn thế giới. Nhiều nghiên cứu đã thử nhiều cách khác nhau để giải quyết vấn đề này.</w:t>
-      </w:r>
-    </w:p>
-    <w:p>
-      <w:pPr>
-        <w:pStyle w:val="4"/>
-        <w:keepNext w:val="0"/>
-        <w:keepLines w:val="0"/>
-        <w:widowControl/>
-        <w:suppressLineNumbers w:val="0"/>
-        <w:jc w:val="both"/>
-        <w:rPr>
-          <w:rFonts w:ascii="SimSun" w:hAnsi="SimSun" w:eastAsia="SimSun" w:cs="SimSun"/>
-          <w:sz w:val="24"/>
-          <w:szCs w:val="24"/>
-        </w:rPr>
-      </w:pPr>
-      <w:r>
-        <w:t xml:space="preserve">Trong </w:t>
-      </w:r>
-      <w:r>
-        <w:rPr>
-          <w:rFonts w:hint="default"/>
-          <w:lang w:val="en-US"/>
-        </w:rPr>
-        <w:t>những ngiên cứu</w:t>
-      </w:r>
-      <w:r>
-        <w:t xml:space="preserve"> ph</w:t>
-      </w:r>
-      <w:r>
-        <w:rPr>
-          <w:rFonts w:hint="default"/>
-          <w:lang w:val="en-US"/>
-        </w:rPr>
-        <w:t>ân tích</w:t>
-      </w:r>
-      <w:r>
-        <w:t xml:space="preserve"> tin giả, Agarwal và cộng sự (2021) đã sử dụng một lớp Bi-LSTM với chức năng chú ý để phân loại tin tức tiếng Anh dựa trên ngữ cảnh. Monti và cộng sự (2019) </w:t>
-      </w:r>
-      <w:r>
-        <w:rPr>
-          <w:rFonts w:hint="default" w:ascii="Times New Roman" w:hAnsi="Times New Roman" w:eastAsia="SimSun" w:cs="Times New Roman"/>
-          <w:sz w:val="24"/>
-          <w:szCs w:val="24"/>
-        </w:rPr>
-        <w:t>đã nghiên cứu mạng nơ-ron đồ thị, sử dụng Graph CNN bốn lớp để dự đoán tin tức bằng cách kết hợp thông tin về hoạt động của người dùng và bài viết.</w:t>
-      </w:r>
-      <w:r>
-        <w:t xml:space="preserve"> Trong khi đó, Qi và cộng sự (2019) nhấn mạnh tầm quan trọng của nội dung hình ảnh</w:t>
-      </w:r>
-      <w:r>
-        <w:rPr>
-          <w:rFonts w:hint="default" w:ascii="Times New Roman" w:hAnsi="Times New Roman" w:cs="Times New Roman"/>
-        </w:rPr>
-        <w:t xml:space="preserve">, </w:t>
-      </w:r>
-      <w:r>
-        <w:rPr>
-          <w:rFonts w:hint="default" w:ascii="Times New Roman" w:hAnsi="Times New Roman" w:eastAsia="SimSun" w:cs="Times New Roman"/>
-          <w:sz w:val="24"/>
-          <w:szCs w:val="24"/>
-        </w:rPr>
-        <w:t>và phát triển một mô hình đa miền sử dụng CNN và RNN để phân tích đặc điểm hình ảnh, giúp phân biệt giữa tin giả và tin thật.</w:t>
-      </w:r>
-    </w:p>
-    <w:p>
-      <w:pPr>
-        <w:pStyle w:val="4"/>
-        <w:keepNext w:val="0"/>
-        <w:keepLines w:val="0"/>
-        <w:widowControl/>
-        <w:suppressLineNumbers w:val="0"/>
-        <w:jc w:val="both"/>
-      </w:pPr>
-      <w:r>
-        <w:rPr>
-          <w:rFonts w:hint="default" w:ascii="Times New Roman" w:hAnsi="Times New Roman" w:eastAsia="SimSun" w:cs="Times New Roman"/>
-          <w:sz w:val="24"/>
-          <w:szCs w:val="24"/>
-        </w:rPr>
-        <w:t>Mặc dù các mô hình như Bi-LSTM, Graph CNN và CNN/RNN đã c</w:t>
-      </w:r>
-      <w:r>
-        <w:rPr>
-          <w:rFonts w:hint="default" w:cs="Times New Roman"/>
-          <w:sz w:val="24"/>
-          <w:szCs w:val="24"/>
-          <w:lang w:val="en-US"/>
-        </w:rPr>
-        <w:t>hứng minh</w:t>
-      </w:r>
-      <w:r>
-        <w:rPr>
-          <w:rFonts w:hint="default" w:ascii="Times New Roman" w:hAnsi="Times New Roman" w:eastAsia="SimSun" w:cs="Times New Roman"/>
-          <w:sz w:val="24"/>
-          <w:szCs w:val="24"/>
-        </w:rPr>
-        <w:t xml:space="preserve"> hiệu quả trong việc phát hiện tin giả, nhưng chúng vẫn gặp một số hạn chế</w:t>
-      </w:r>
-      <w:r>
-        <w:rPr>
-          <w:rFonts w:hint="default" w:cs="Times New Roman"/>
-          <w:sz w:val="24"/>
-          <w:szCs w:val="24"/>
-          <w:lang w:val="en-US"/>
-        </w:rPr>
-        <w:t xml:space="preserve"> </w:t>
-      </w:r>
-      <w:r>
-        <w:rPr>
-          <w:rFonts w:hint="default" w:ascii="Times New Roman" w:hAnsi="Times New Roman" w:eastAsia="SimSun" w:cs="Times New Roman"/>
-          <w:sz w:val="24"/>
-          <w:szCs w:val="24"/>
-        </w:rPr>
-        <w:t xml:space="preserve">như thời gian tính toán lớn, phụ thuộc vào cấu trúc mạng người dùng, và </w:t>
-      </w:r>
-      <w:r>
-        <w:rPr>
-          <w:rFonts w:hint="default" w:cs="Times New Roman"/>
-          <w:sz w:val="24"/>
-          <w:szCs w:val="24"/>
-          <w:lang w:val="en-US"/>
-        </w:rPr>
-        <w:t>gặp khó khăn đối với</w:t>
-      </w:r>
-      <w:r>
-        <w:rPr>
-          <w:rFonts w:hint="default" w:ascii="Times New Roman" w:hAnsi="Times New Roman" w:eastAsia="SimSun" w:cs="Times New Roman"/>
-          <w:sz w:val="24"/>
-          <w:szCs w:val="24"/>
-        </w:rPr>
-        <w:t xml:space="preserve"> mối quan hệ phức tạp giữa từ ngữ trong văn bản.</w:t>
-      </w:r>
-      <w:r>
-        <w:rPr>
-          <w:rFonts w:hint="default" w:cs="Times New Roman"/>
-          <w:sz w:val="24"/>
-          <w:szCs w:val="24"/>
-          <w:lang w:val="en-US"/>
-        </w:rPr>
-        <w:t xml:space="preserve"> Trong khi đó</w:t>
-      </w:r>
-      <w:r>
-        <w:rPr>
-          <w:rFonts w:hint="default" w:ascii="Times New Roman" w:hAnsi="Times New Roman" w:eastAsia="SimSun" w:cs="Times New Roman"/>
-          <w:sz w:val="24"/>
-          <w:szCs w:val="24"/>
-        </w:rPr>
-        <w:t xml:space="preserve">, </w:t>
-      </w:r>
-      <w:r>
-        <w:rPr>
-          <w:rFonts w:hint="default" w:cs="Times New Roman"/>
-          <w:sz w:val="24"/>
-          <w:szCs w:val="24"/>
-          <w:lang w:val="en-US"/>
-        </w:rPr>
-        <w:t xml:space="preserve">vào năm 2017, </w:t>
-      </w:r>
-      <w:r>
-        <w:t>Vaswani và cộng sự (2017) đã giới thiệu</w:t>
-      </w:r>
-      <w:r>
-        <w:rPr>
-          <w:rFonts w:hint="default"/>
-          <w:lang w:val="en-US"/>
-        </w:rPr>
-        <w:t xml:space="preserve"> một kiến trúc mới là</w:t>
-      </w:r>
-      <w:r>
-        <w:t xml:space="preserve"> Transformer, sử dụng cơ chế tự chú ý để xử lý hiệu quả dữ liệu tuần t</w:t>
-      </w:r>
-      <w:r>
-        <w:rPr>
-          <w:lang w:val="en-US"/>
-        </w:rPr>
-        <w:t>ự</w:t>
-      </w:r>
-      <w:r>
-        <w:rPr>
-          <w:rFonts w:hint="default"/>
-          <w:lang w:val="en-US"/>
-        </w:rPr>
-        <w:t xml:space="preserve">. Kể từ đó, các mô hình </w:t>
-      </w:r>
-      <w:r>
-        <w:t>Transformer</w:t>
-      </w:r>
-      <w:r>
-        <w:rPr>
-          <w:rFonts w:hint="default"/>
-          <w:lang w:val="en-US"/>
-        </w:rPr>
-        <w:t xml:space="preserve"> đã nhận được sự quan tâm và nghiên cứu ngày càng nhiều ,</w:t>
-      </w:r>
-      <w:r>
-        <w:t xml:space="preserve"> đặt nền tảng cho các ứng dụng xử lý ngôn ngữ tự nhiên hiện đại.</w:t>
-      </w:r>
-    </w:p>
-    <w:p>
-      <w:pPr>
-        <w:pStyle w:val="4"/>
-        <w:keepNext w:val="0"/>
-        <w:keepLines w:val="0"/>
-        <w:widowControl/>
-        <w:suppressLineNumbers w:val="0"/>
-        <w:jc w:val="both"/>
-      </w:pPr>
-      <w:r>
-        <w:rPr>
-          <w:rFonts w:hint="default"/>
-          <w:lang w:val="en-US"/>
-        </w:rPr>
-        <w:t>N</w:t>
-      </w:r>
-      <w:r>
-        <w:t xml:space="preserve">hiều mô hình Transformer đã được </w:t>
-      </w:r>
-      <w:r>
-        <w:rPr>
-          <w:rFonts w:hint="default"/>
-          <w:lang w:val="en-US"/>
-        </w:rPr>
-        <w:t>phát triển</w:t>
-      </w:r>
-      <w:r>
-        <w:t xml:space="preserve"> ra để thực hiện các nhiệm vụ xử lý ngôn ngữ tự nhiên</w:t>
-      </w:r>
-      <w:r>
-        <w:rPr>
-          <w:rFonts w:hint="default"/>
-          <w:lang w:val="en-US"/>
-        </w:rPr>
-        <w:t xml:space="preserve"> như</w:t>
-      </w:r>
-      <w:r>
-        <w:t xml:space="preserve"> BERT (Bidirectional Encoder Representations from Transformers) được Devlin và cộng sự giới thiệu lần đầu vào năm 2018, đây là mô hình có khả năng chú ý hai chiều, giúp mô hình hiểu rõ hơn ngữ cảnh của các từ trong câu. Dựa trên nền tảng của BERT, Liu và cộng sự đã phát triển RoBERTa</w:t>
-      </w:r>
-      <w:r>
-        <w:rPr>
-          <w:rFonts w:hint="default"/>
-          <w:lang w:val="en-US"/>
-        </w:rPr>
-        <w:t xml:space="preserve"> vào năm 2019</w:t>
-      </w:r>
-      <w:r>
-        <w:t xml:space="preserve">, cải thiện hiệu quả huấn luyện và hiệu suất trên các bài kiểm tra NLP. </w:t>
-      </w:r>
-      <w:r>
-        <w:rPr>
-          <w:rFonts w:hint="default"/>
-          <w:lang w:val="en-US"/>
-        </w:rPr>
-        <w:t>Cũng trong năm 2019</w:t>
-      </w:r>
-      <w:r>
-        <w:t>, Sanh và cộng sự đã giới thiệu DistilBERT, một phiên bản nhỏ gọn và nhanh hơn của BERT, phù hợp cho các ứng dụng yêu cầu phản hồi nhanh.</w:t>
-      </w:r>
-    </w:p>
-    <w:p>
-      <w:pPr>
-        <w:pStyle w:val="4"/>
-        <w:keepNext w:val="0"/>
-        <w:keepLines w:val="0"/>
-        <w:widowControl/>
-        <w:suppressLineNumbers w:val="0"/>
-        <w:jc w:val="both"/>
-      </w:pPr>
-      <w:r>
-        <w:t>T</w:t>
-      </w:r>
-      <w:r>
-        <w:rPr>
-          <w:lang w:val="en-US"/>
-        </w:rPr>
-        <w:t>ạ</w:t>
-      </w:r>
-      <w:r>
-        <w:rPr>
-          <w:rFonts w:hint="default"/>
-          <w:lang w:val="en-US"/>
-        </w:rPr>
-        <w:t>i</w:t>
-      </w:r>
-      <w:r>
-        <w:t xml:space="preserve"> Việt Nam, Nguyễn và cộng sự đã phát triển PhoBERT</w:t>
-      </w:r>
-      <w:r>
-        <w:rPr>
-          <w:rFonts w:hint="default"/>
-          <w:lang w:val="en-US"/>
-        </w:rPr>
-        <w:t xml:space="preserve"> vào năm 2020</w:t>
-      </w:r>
-      <w:r>
-        <w:t>, một mô hình Transformer được huấn luyện trên một tập văn bản lớn bằng tiếng Việt. Điều này đã tạo ra một bước tiến lớn cho các nhiệm vụ xử lý ngôn ngữ tự nhiên bằng tiếng Việt. Kết quả của họ cho thấy PhoBERT thường xuyên</w:t>
-      </w:r>
-      <w:r>
-        <w:rPr>
-          <w:rFonts w:hint="default"/>
-          <w:lang w:val="en-US"/>
-        </w:rPr>
-        <w:t xml:space="preserve"> cho kết quả</w:t>
-      </w:r>
-      <w:r>
-        <w:t xml:space="preserve"> vượt trội so với các mô hình đa ngôn ngữ </w:t>
-      </w:r>
-      <w:r>
-        <w:rPr>
-          <w:rFonts w:hint="default"/>
-          <w:lang w:val="en-US"/>
-        </w:rPr>
-        <w:t>khác khi áp dụng cho Tiếng Việt</w:t>
-      </w:r>
-      <w:r>
-        <w:t>. PhoBERT đã giúp cải thiện hiệu suất trên nhiều nhiệm vụ NLP cụ thể cho tiếng Việt</w:t>
-      </w:r>
-      <w:r>
-        <w:rPr>
-          <w:rFonts w:hint="default"/>
-          <w:lang w:val="en-US"/>
-        </w:rPr>
-        <w:t xml:space="preserve"> như</w:t>
-      </w:r>
-      <w:r>
-        <w:t xml:space="preserve"> phân loại từ, phân tích phụ thuộc, nhận diện thực thể có tên, và suy luận ngữ nghĩa.</w:t>
-      </w:r>
-    </w:p>
-    <w:p>
-      <w:pPr>
-        <w:pStyle w:val="4"/>
-        <w:keepNext w:val="0"/>
-        <w:keepLines w:val="0"/>
-        <w:widowControl/>
-        <w:suppressLineNumbers w:val="0"/>
-        <w:jc w:val="both"/>
-      </w:pPr>
-      <w:r>
-        <w:t xml:space="preserve">Gần đây, nhiều nghiên cứu đã tập trung vào việc sử dụng PhoBERT và các kỹ thuật học sâu khác để phát hiện tin giả bằng tiếng Việt. Một trong những nghiên cứu nổi bật là của Cao Nguyễn Minh Hiếu và cộng sự </w:t>
-      </w:r>
-      <w:r>
-        <w:rPr>
-          <w:lang w:val="en-US"/>
-        </w:rPr>
-        <w:t>đ</w:t>
-      </w:r>
-      <w:r>
-        <w:rPr>
-          <w:rFonts w:hint="default"/>
-          <w:lang w:val="en-US"/>
-        </w:rPr>
-        <w:t>ã đề xuất</w:t>
-      </w:r>
-      <w:r>
-        <w:t xml:space="preserve"> trong cuộc thi ReINTEL 2020. Họ đã phát triển một mô hình kết hợp PhoBERT với các chỉ số thời gian và tương tác cộng đồng như số lượt chia sẻ, lượt thích và bình luận. Mô hình StackNet của họ đạt được điểm AUC là 0.9521, đứng đầu bảng xếp hạng của ReINTEL.</w:t>
-      </w:r>
-    </w:p>
-    <w:p>
-      <w:pPr>
-        <w:pStyle w:val="4"/>
-        <w:keepNext w:val="0"/>
-        <w:keepLines w:val="0"/>
-        <w:widowControl/>
-        <w:suppressLineNumbers w:val="0"/>
-        <w:jc w:val="both"/>
-      </w:pPr>
-      <w:r>
-        <w:rPr>
-          <w:rFonts w:hint="default"/>
-          <w:lang w:val="en-US"/>
-        </w:rPr>
-        <w:t xml:space="preserve">Năm 2021, </w:t>
-      </w:r>
-      <w:r>
-        <w:t xml:space="preserve">Ngọc Đông Phạm và cộng sự đã đề xuất một phương pháp kết hợp PhoBERT với TF-IDF (Tần suất Thuật ngữ - Đảo ngược Tần suất Tài liệu) để tạo ra word embedding và sử dụng CNN để trích xuất đặc trưng. Phương pháp này đạt được điểm AUC là 0.9538. Tuy nhiên, sự phụ thuộc vào tập dữ liệu ReINTEL có thể hạn chế sự đa dạng của kết quả. </w:t>
-      </w:r>
-      <w:r>
-        <w:rPr>
-          <w:rFonts w:hint="default"/>
-          <w:lang w:val="en-US"/>
-        </w:rPr>
-        <w:t xml:space="preserve">Trong năm 2022 tiếp theo, </w:t>
-      </w:r>
-      <w:r>
-        <w:t>C</w:t>
-      </w:r>
-      <w:r>
-        <w:rPr>
-          <w:lang w:val="en-US"/>
-        </w:rPr>
-        <w:t>ẩ</w:t>
-      </w:r>
-      <w:r>
-        <w:t>m V</w:t>
-      </w:r>
-      <w:r>
-        <w:rPr>
-          <w:rFonts w:hint="default"/>
-          <w:lang w:val="en-US"/>
-        </w:rPr>
-        <w:t>â</w:t>
-      </w:r>
-      <w:r>
-        <w:t xml:space="preserve">n Nguyễn Thị và cộng sự đã giới thiệu v3MFND, một mô hình phát hiện tin giả đa miền đa phương tiện sâu, tích hợp văn bản, hình ảnh và video để cải thiện độ chính xác, nhưng sự phức tạp của mô hình có thể ảnh hưởng đến khả năng áp dụng thời gian thực. Khoa Đăng Phạm và cộng sự (2023) đã phát triển mô hình </w:t>
-      </w:r>
-      <w:r>
-        <w:rPr>
-          <w:highlight w:val="yellow"/>
-        </w:rPr>
-        <w:t>vELECTRA</w:t>
-      </w:r>
-      <w:r>
-        <w:rPr>
-          <w:rFonts w:hint="default"/>
-          <w:highlight w:val="yellow"/>
-          <w:lang w:val="en-US"/>
-        </w:rPr>
-        <w:t xml:space="preserve"> có sẵn???</w:t>
-      </w:r>
-      <w:r>
-        <w:t xml:space="preserve">, sử dụng các đặc trưng tiền chế và đạt được điểm AUC là 0.9575 trên tập dữ liệu ReINTEL. Tuy nhiên, sự phụ thuộc vào những đặc trưng này có thể gây khó khăn trong việc thích ứng với các tình huống khác. Trong khi đó, Võ Trung Hùng và cộng sự (2022) </w:t>
-      </w:r>
-      <w:r>
-        <w:rPr>
-          <w:lang w:val="en-US"/>
-        </w:rPr>
-        <w:t>đ</w:t>
-      </w:r>
-      <w:bookmarkStart w:id="0" w:name="_GoBack"/>
-      <w:bookmarkEnd w:id="0"/>
-      <w:r>
-        <w:t>ã áp dụng các mô hình CNN và RNN để phân loại tin tức thành bốn nhóm khác nhau, đạt được tỷ lệ chính xác 85%. Dù vậy, kích thước nhỏ của tập dữ liệu của họ có thể làm giảm tính tổng quát của kết quả.</w:t>
-      </w:r>
-    </w:p>
-    <w:p>
-      <w:pPr>
-        <w:pStyle w:val="4"/>
-        <w:keepNext w:val="0"/>
-        <w:keepLines w:val="0"/>
-        <w:widowControl/>
-        <w:suppressLineNumbers w:val="0"/>
-        <w:jc w:val="both"/>
-      </w:pPr>
-      <w:r>
-        <w:t>Các nghiên cứu này cho thấy các mô hình Transformer, đặc biệt là PhoBERT, rất hiệu quả trong việc phát hiện tin giả bằng tiếng Việt. Chúng cũng nhấn mạnh rằng việc kết hợp dữ liệu văn bản với hình ảnh, video và metadata có thể cải thiện hiệu suất. Tuy nhiên, vẫn còn những thách thức lớn như kích thước tập dữ liệu, sự đa dạng và độ phức tạp tính toán mà các nghiên cứu trong tương lai cần giải quyết.</w:t>
-      </w:r>
-    </w:p>
     <w:p>
       <w:pPr>
         <w:pStyle w:val="4"/>
@@ -488,6 +20,8 @@
           <w:lang w:val="en-US"/>
         </w:rPr>
       </w:pPr>
+      <w:bookmarkStart w:id="0" w:name="_GoBack"/>
+      <w:bookmarkEnd w:id="0"/>
     </w:p>
     <w:sectPr>
       <w:pgSz w:w="11906" w:h="16838"/>

</xml_diff>

<commit_message>
update report day 15/09/2024
</commit_message>
<xml_diff>
--- a/Report/Draft/Nháp.docx
+++ b/Report/Draft/Nháp.docx
@@ -4,24 +4,1607 @@
   <w:body>
     <w:p>
       <w:pPr>
-        <w:pStyle w:val="4"/>
-        <w:keepNext w:val="0"/>
-        <w:keepLines w:val="0"/>
-        <w:widowControl/>
-        <w:suppressLineNumbers w:val="0"/>
-        <w:jc w:val="both"/>
+        <w:pStyle w:val="5"/>
+        <w:keepNext w:val="0"/>
+        <w:keepLines w:val="0"/>
+        <w:pageBreakBefore w:val="0"/>
+        <w:widowControl/>
+        <w:suppressLineNumbers w:val="0"/>
+        <w:kinsoku/>
+        <w:wordWrap/>
+        <w:overflowPunct/>
+        <w:topLinePunct w:val="0"/>
+        <w:autoSpaceDE/>
+        <w:autoSpaceDN/>
+        <w:bidi w:val="0"/>
+        <w:adjustRightInd/>
+        <w:snapToGrid/>
+        <w:spacing w:before="120" w:beforeAutospacing="0" w:after="120" w:afterAutospacing="0" w:line="240" w:lineRule="auto"/>
+        <w:jc w:val="both"/>
+        <w:textAlignment w:val="auto"/>
+        <w:rPr>
+          <w:rFonts w:hint="default" w:ascii="Times New Roman" w:hAnsi="Times New Roman" w:cs="Times New Roman"/>
+          <w:sz w:val="26"/>
+          <w:szCs w:val="26"/>
+          <w:highlight w:val="none"/>
+        </w:rPr>
+      </w:pPr>
+      <w:r>
         <w:rPr>
           <w:rFonts w:hint="default" w:ascii="Times New Roman" w:hAnsi="Times New Roman" w:cs="Times New Roman"/>
           <w:b/>
           <w:bCs/>
-          <w:sz w:val="24"/>
-          <w:szCs w:val="24"/>
-          <w:highlight w:val="none"/>
-          <w:lang w:val="en-US"/>
-        </w:rPr>
-      </w:pPr>
+          <w:i w:val="0"/>
+          <w:iCs w:val="0"/>
+          <w:color w:val="000000"/>
+          <w:sz w:val="26"/>
+          <w:szCs w:val="26"/>
+          <w:highlight w:val="none"/>
+          <w:u w:val="none"/>
+          <w:shd w:val="clear" w:fill="FFFF00"/>
+          <w:vertAlign w:val="baseline"/>
+        </w:rPr>
+        <w:t>Chương 4. Thực nghiệm</w:t>
+      </w:r>
+    </w:p>
+    <w:p>
+      <w:pPr>
+        <w:pStyle w:val="5"/>
+        <w:keepNext w:val="0"/>
+        <w:keepLines w:val="0"/>
+        <w:pageBreakBefore w:val="0"/>
+        <w:widowControl/>
+        <w:suppressLineNumbers w:val="0"/>
+        <w:kinsoku/>
+        <w:wordWrap/>
+        <w:overflowPunct/>
+        <w:topLinePunct w:val="0"/>
+        <w:autoSpaceDE/>
+        <w:autoSpaceDN/>
+        <w:bidi w:val="0"/>
+        <w:adjustRightInd/>
+        <w:snapToGrid/>
+        <w:spacing w:before="120" w:beforeAutospacing="0" w:after="120" w:afterAutospacing="0" w:line="240" w:lineRule="auto"/>
+        <w:jc w:val="both"/>
+        <w:textAlignment w:val="auto"/>
+        <w:rPr>
+          <w:rFonts w:hint="default" w:ascii="Times New Roman" w:hAnsi="Times New Roman" w:cs="Times New Roman"/>
+          <w:i w:val="0"/>
+          <w:iCs w:val="0"/>
+          <w:color w:val="000000"/>
+          <w:sz w:val="26"/>
+          <w:szCs w:val="26"/>
+          <w:highlight w:val="none"/>
+          <w:u w:val="none"/>
+        </w:rPr>
+      </w:pPr>
+      <w:r>
+        <w:rPr>
+          <w:rFonts w:hint="default" w:ascii="Times New Roman" w:hAnsi="Times New Roman" w:cs="Times New Roman"/>
+          <w:i w:val="0"/>
+          <w:iCs w:val="0"/>
+          <w:color w:val="000000"/>
+          <w:sz w:val="26"/>
+          <w:szCs w:val="26"/>
+          <w:highlight w:val="none"/>
+          <w:u w:val="none"/>
+          <w:shd w:val="clear" w:fill="FFFF00"/>
+          <w:vertAlign w:val="baseline"/>
+        </w:rPr>
+        <w:t>Bao gồm các nội dung như:</w:t>
+      </w:r>
+    </w:p>
+    <w:p>
+      <w:pPr>
+        <w:pStyle w:val="5"/>
+        <w:keepNext w:val="0"/>
+        <w:keepLines w:val="0"/>
+        <w:pageBreakBefore w:val="0"/>
+        <w:widowControl/>
+        <w:suppressLineNumbers w:val="0"/>
+        <w:kinsoku/>
+        <w:wordWrap/>
+        <w:overflowPunct/>
+        <w:topLinePunct w:val="0"/>
+        <w:autoSpaceDE/>
+        <w:autoSpaceDN/>
+        <w:bidi w:val="0"/>
+        <w:adjustRightInd/>
+        <w:snapToGrid/>
+        <w:spacing w:before="120" w:beforeAutospacing="0" w:after="120" w:afterAutospacing="0" w:line="240" w:lineRule="auto"/>
+        <w:ind w:left="720"/>
+        <w:jc w:val="both"/>
+        <w:textAlignment w:val="auto"/>
+        <w:rPr>
+          <w:rFonts w:hint="default" w:ascii="Times New Roman" w:hAnsi="Times New Roman" w:cs="Times New Roman"/>
+          <w:i w:val="0"/>
+          <w:iCs w:val="0"/>
+          <w:color w:val="000000"/>
+          <w:sz w:val="26"/>
+          <w:szCs w:val="26"/>
+          <w:highlight w:val="none"/>
+          <w:u w:val="none"/>
+        </w:rPr>
+      </w:pPr>
+      <w:r>
+        <w:rPr>
+          <w:rFonts w:hint="default" w:ascii="Times New Roman" w:hAnsi="Times New Roman" w:cs="Times New Roman"/>
+          <w:i w:val="0"/>
+          <w:iCs w:val="0"/>
+          <w:color w:val="000000"/>
+          <w:sz w:val="26"/>
+          <w:szCs w:val="26"/>
+          <w:highlight w:val="none"/>
+          <w:u w:val="none"/>
+          <w:shd w:val="clear" w:fill="FFFF00"/>
+          <w:vertAlign w:val="baseline"/>
+        </w:rPr>
+        <w:t>Dữ liệu thực nghiệm: trình bày về dữ liệu cho thực nghiệm (bao nhiêu cặp câu, chia ra Train bao nhiêu, dev bao nhiêu, test bao nhiêu, ..). Nếu bài báo đóng góp phần khởi tạo dữ liệu thì phải tách riêng mục này thành nội dung lớn như một chương chẳng hạn</w:t>
+      </w:r>
+    </w:p>
+    <w:p>
+      <w:pPr>
+        <w:pStyle w:val="5"/>
+        <w:keepNext w:val="0"/>
+        <w:keepLines w:val="0"/>
+        <w:pageBreakBefore w:val="0"/>
+        <w:widowControl/>
+        <w:suppressLineNumbers w:val="0"/>
+        <w:kinsoku/>
+        <w:wordWrap/>
+        <w:overflowPunct/>
+        <w:topLinePunct w:val="0"/>
+        <w:autoSpaceDE/>
+        <w:autoSpaceDN/>
+        <w:bidi w:val="0"/>
+        <w:adjustRightInd/>
+        <w:snapToGrid/>
+        <w:spacing w:before="120" w:beforeAutospacing="0" w:after="120" w:afterAutospacing="0" w:line="240" w:lineRule="auto"/>
+        <w:ind w:left="720"/>
+        <w:jc w:val="both"/>
+        <w:textAlignment w:val="auto"/>
+        <w:rPr>
+          <w:rFonts w:hint="default" w:ascii="Times New Roman" w:hAnsi="Times New Roman" w:cs="Times New Roman"/>
+          <w:i w:val="0"/>
+          <w:iCs w:val="0"/>
+          <w:color w:val="000000"/>
+          <w:sz w:val="26"/>
+          <w:szCs w:val="26"/>
+          <w:highlight w:val="none"/>
+          <w:u w:val="none"/>
+        </w:rPr>
+      </w:pPr>
+      <w:r>
+        <w:rPr>
+          <w:rFonts w:hint="default" w:ascii="Times New Roman" w:hAnsi="Times New Roman" w:cs="Times New Roman"/>
+          <w:i w:val="0"/>
+          <w:iCs w:val="0"/>
+          <w:color w:val="000000"/>
+          <w:sz w:val="26"/>
+          <w:szCs w:val="26"/>
+          <w:highlight w:val="none"/>
+          <w:u w:val="none"/>
+          <w:shd w:val="clear" w:fill="FFFF00"/>
+          <w:vertAlign w:val="baseline"/>
+        </w:rPr>
+        <w:t>Công cụ đánh giá: Trình bày các độ đo mà mình sử dụng để đánh giá kết quả thực nghiệm</w:t>
+      </w:r>
+    </w:p>
+    <w:p>
+      <w:pPr>
+        <w:pStyle w:val="5"/>
+        <w:keepNext w:val="0"/>
+        <w:keepLines w:val="0"/>
+        <w:pageBreakBefore w:val="0"/>
+        <w:widowControl/>
+        <w:suppressLineNumbers w:val="0"/>
+        <w:kinsoku/>
+        <w:wordWrap/>
+        <w:overflowPunct/>
+        <w:topLinePunct w:val="0"/>
+        <w:autoSpaceDE/>
+        <w:autoSpaceDN/>
+        <w:bidi w:val="0"/>
+        <w:adjustRightInd/>
+        <w:snapToGrid/>
+        <w:spacing w:before="120" w:beforeAutospacing="0" w:after="120" w:afterAutospacing="0" w:line="240" w:lineRule="auto"/>
+        <w:ind w:left="720"/>
+        <w:jc w:val="both"/>
+        <w:textAlignment w:val="auto"/>
+        <w:rPr>
+          <w:rFonts w:hint="default" w:ascii="Times New Roman" w:hAnsi="Times New Roman" w:cs="Times New Roman"/>
+          <w:i w:val="0"/>
+          <w:iCs w:val="0"/>
+          <w:color w:val="000000"/>
+          <w:sz w:val="26"/>
+          <w:szCs w:val="26"/>
+          <w:highlight w:val="none"/>
+          <w:u w:val="none"/>
+        </w:rPr>
+      </w:pPr>
+      <w:r>
+        <w:rPr>
+          <w:rFonts w:hint="default" w:ascii="Times New Roman" w:hAnsi="Times New Roman" w:cs="Times New Roman"/>
+          <w:i w:val="0"/>
+          <w:iCs w:val="0"/>
+          <w:color w:val="000000"/>
+          <w:sz w:val="26"/>
+          <w:szCs w:val="26"/>
+          <w:highlight w:val="none"/>
+          <w:u w:val="none"/>
+          <w:shd w:val="clear" w:fill="FFFF00"/>
+          <w:vertAlign w:val="baseline"/>
+        </w:rPr>
+        <w:t>Kết quả thực nghiệm: trình bày kết quả thực nghiệm, thường là bảng, hình </w:t>
+      </w:r>
+    </w:p>
+    <w:p>
+      <w:pPr>
+        <w:pStyle w:val="5"/>
+        <w:keepNext w:val="0"/>
+        <w:keepLines w:val="0"/>
+        <w:pageBreakBefore w:val="0"/>
+        <w:widowControl/>
+        <w:suppressLineNumbers w:val="0"/>
+        <w:kinsoku/>
+        <w:wordWrap/>
+        <w:overflowPunct/>
+        <w:topLinePunct w:val="0"/>
+        <w:autoSpaceDE/>
+        <w:autoSpaceDN/>
+        <w:bidi w:val="0"/>
+        <w:adjustRightInd/>
+        <w:snapToGrid/>
+        <w:spacing w:before="120" w:beforeAutospacing="0" w:after="120" w:afterAutospacing="0" w:line="240" w:lineRule="auto"/>
+        <w:ind w:left="720"/>
+        <w:jc w:val="both"/>
+        <w:textAlignment w:val="auto"/>
+        <w:rPr>
+          <w:rFonts w:hint="default" w:ascii="Times New Roman" w:hAnsi="Times New Roman" w:cs="Times New Roman"/>
+          <w:i w:val="0"/>
+          <w:iCs w:val="0"/>
+          <w:color w:val="000000"/>
+          <w:sz w:val="26"/>
+          <w:szCs w:val="26"/>
+          <w:highlight w:val="none"/>
+          <w:u w:val="none"/>
+        </w:rPr>
+      </w:pPr>
+      <w:r>
+        <w:rPr>
+          <w:rFonts w:hint="default" w:ascii="Times New Roman" w:hAnsi="Times New Roman" w:cs="Times New Roman"/>
+          <w:i w:val="0"/>
+          <w:iCs w:val="0"/>
+          <w:color w:val="000000"/>
+          <w:sz w:val="26"/>
+          <w:szCs w:val="26"/>
+          <w:highlight w:val="none"/>
+          <w:u w:val="none"/>
+          <w:shd w:val="clear" w:fill="FFFF00"/>
+          <w:vertAlign w:val="baseline"/>
+        </w:rPr>
+        <w:t>Thảo luận: Giải thích tại sao kết quả thực nghiệm lại như vậy, thường sử dụng các ví dụ trong bộ test để minh chứng cho kết quả thực nghiệm</w:t>
+      </w:r>
+    </w:p>
+    <w:p>
+      <w:pPr>
+        <w:pStyle w:val="5"/>
+        <w:keepNext w:val="0"/>
+        <w:keepLines w:val="0"/>
+        <w:pageBreakBefore w:val="0"/>
+        <w:widowControl/>
+        <w:suppressLineNumbers w:val="0"/>
+        <w:kinsoku/>
+        <w:wordWrap/>
+        <w:overflowPunct/>
+        <w:topLinePunct w:val="0"/>
+        <w:autoSpaceDE/>
+        <w:autoSpaceDN/>
+        <w:bidi w:val="0"/>
+        <w:adjustRightInd/>
+        <w:snapToGrid/>
+        <w:spacing w:before="120" w:beforeAutospacing="0" w:after="120" w:afterAutospacing="0" w:line="240" w:lineRule="auto"/>
+        <w:jc w:val="both"/>
+        <w:textAlignment w:val="auto"/>
+        <w:rPr>
+          <w:rFonts w:hint="default" w:ascii="Times New Roman" w:hAnsi="Times New Roman" w:cs="Times New Roman"/>
+          <w:i w:val="0"/>
+          <w:iCs w:val="0"/>
+          <w:color w:val="000000"/>
+          <w:sz w:val="26"/>
+          <w:szCs w:val="26"/>
+          <w:highlight w:val="yellow"/>
+          <w:u w:val="none"/>
+        </w:rPr>
+      </w:pPr>
+      <w:r>
+        <w:rPr>
+          <w:rFonts w:hint="default" w:ascii="Times New Roman" w:hAnsi="Times New Roman" w:cs="Times New Roman"/>
+          <w:b/>
+          <w:bCs/>
+          <w:i w:val="0"/>
+          <w:iCs w:val="0"/>
+          <w:color w:val="000000"/>
+          <w:sz w:val="26"/>
+          <w:szCs w:val="26"/>
+          <w:highlight w:val="yellow"/>
+          <w:u w:val="none"/>
+          <w:vertAlign w:val="baseline"/>
+        </w:rPr>
+        <w:t>Chương 5. Ứng dụng minh hoạ</w:t>
+      </w:r>
+    </w:p>
+    <w:p>
+      <w:pPr>
+        <w:pStyle w:val="5"/>
+        <w:keepNext w:val="0"/>
+        <w:keepLines w:val="0"/>
+        <w:pageBreakBefore w:val="0"/>
+        <w:widowControl/>
+        <w:suppressLineNumbers w:val="0"/>
+        <w:kinsoku/>
+        <w:wordWrap/>
+        <w:overflowPunct/>
+        <w:topLinePunct w:val="0"/>
+        <w:autoSpaceDE/>
+        <w:autoSpaceDN/>
+        <w:bidi w:val="0"/>
+        <w:adjustRightInd/>
+        <w:snapToGrid/>
+        <w:spacing w:before="120" w:beforeAutospacing="0" w:after="120" w:afterAutospacing="0" w:line="240" w:lineRule="auto"/>
+        <w:ind w:left="720"/>
+        <w:jc w:val="both"/>
+        <w:textAlignment w:val="auto"/>
+        <w:rPr>
+          <w:rFonts w:hint="default" w:ascii="Times New Roman" w:hAnsi="Times New Roman" w:cs="Times New Roman"/>
+          <w:i w:val="0"/>
+          <w:iCs w:val="0"/>
+          <w:color w:val="000000"/>
+          <w:sz w:val="26"/>
+          <w:szCs w:val="26"/>
+          <w:highlight w:val="yellow"/>
+          <w:u w:val="none"/>
+        </w:rPr>
+      </w:pPr>
+      <w:r>
+        <w:rPr>
+          <w:rFonts w:hint="default" w:ascii="Times New Roman" w:hAnsi="Times New Roman" w:cs="Times New Roman"/>
+          <w:i w:val="0"/>
+          <w:iCs w:val="0"/>
+          <w:color w:val="000000"/>
+          <w:sz w:val="26"/>
+          <w:szCs w:val="26"/>
+          <w:highlight w:val="yellow"/>
+          <w:u w:val="none"/>
+          <w:vertAlign w:val="baseline"/>
+        </w:rPr>
+        <w:t>Chương này có thể sáp nhập vào chương 4 nếu nó quá ngắn</w:t>
+      </w:r>
+    </w:p>
+    <w:p>
+      <w:pPr>
+        <w:pStyle w:val="5"/>
+        <w:keepNext w:val="0"/>
+        <w:keepLines w:val="0"/>
+        <w:pageBreakBefore w:val="0"/>
+        <w:widowControl/>
+        <w:suppressLineNumbers w:val="0"/>
+        <w:kinsoku/>
+        <w:wordWrap/>
+        <w:overflowPunct/>
+        <w:topLinePunct w:val="0"/>
+        <w:autoSpaceDE/>
+        <w:autoSpaceDN/>
+        <w:bidi w:val="0"/>
+        <w:adjustRightInd/>
+        <w:snapToGrid/>
+        <w:spacing w:before="120" w:beforeAutospacing="0" w:after="120" w:afterAutospacing="0" w:line="240" w:lineRule="auto"/>
+        <w:ind w:left="720"/>
+        <w:jc w:val="both"/>
+        <w:textAlignment w:val="auto"/>
+        <w:rPr>
+          <w:rFonts w:hint="default" w:ascii="Times New Roman" w:hAnsi="Times New Roman" w:cs="Times New Roman"/>
+          <w:sz w:val="26"/>
+          <w:szCs w:val="26"/>
+          <w:highlight w:val="yellow"/>
+        </w:rPr>
+      </w:pPr>
+      <w:r>
+        <w:rPr>
+          <w:rFonts w:hint="default" w:ascii="Times New Roman" w:hAnsi="Times New Roman" w:cs="Times New Roman"/>
+          <w:i w:val="0"/>
+          <w:iCs w:val="0"/>
+          <w:color w:val="000000"/>
+          <w:sz w:val="26"/>
+          <w:szCs w:val="26"/>
+          <w:highlight w:val="yellow"/>
+          <w:u w:val="none"/>
+          <w:vertAlign w:val="baseline"/>
+        </w:rPr>
+        <w:t>Trình bày ứng dụng minh hoạ (có thể là web, windows, …) để thể hiện ứng dụng demo nhờ dựa vào các phương pháp trên.</w:t>
+      </w:r>
+    </w:p>
+    <w:p>
+      <w:pPr>
+        <w:pStyle w:val="5"/>
+        <w:keepNext w:val="0"/>
+        <w:keepLines w:val="0"/>
+        <w:pageBreakBefore w:val="0"/>
+        <w:widowControl/>
+        <w:suppressLineNumbers w:val="0"/>
+        <w:kinsoku/>
+        <w:wordWrap/>
+        <w:overflowPunct/>
+        <w:topLinePunct w:val="0"/>
+        <w:autoSpaceDE/>
+        <w:autoSpaceDN/>
+        <w:bidi w:val="0"/>
+        <w:adjustRightInd/>
+        <w:snapToGrid/>
+        <w:spacing w:before="120" w:beforeAutospacing="0" w:after="120" w:afterAutospacing="0" w:line="240" w:lineRule="auto"/>
+        <w:jc w:val="both"/>
+        <w:textAlignment w:val="auto"/>
+        <w:rPr>
+          <w:rFonts w:hint="default" w:ascii="Times New Roman" w:hAnsi="Times New Roman" w:cs="Times New Roman"/>
+          <w:sz w:val="26"/>
+          <w:szCs w:val="26"/>
+          <w:highlight w:val="yellow"/>
+        </w:rPr>
+      </w:pPr>
+      <w:r>
+        <w:rPr>
+          <w:rFonts w:hint="default" w:ascii="Times New Roman" w:hAnsi="Times New Roman" w:cs="Times New Roman"/>
+          <w:b/>
+          <w:bCs/>
+          <w:i w:val="0"/>
+          <w:iCs w:val="0"/>
+          <w:color w:val="000000"/>
+          <w:sz w:val="26"/>
+          <w:szCs w:val="26"/>
+          <w:highlight w:val="yellow"/>
+          <w:u w:val="none"/>
+          <w:vertAlign w:val="baseline"/>
+        </w:rPr>
+        <w:t>Chương 6. Kết luận và hướng phát triển</w:t>
+      </w:r>
+    </w:p>
+    <w:p>
+      <w:pPr>
+        <w:pStyle w:val="5"/>
+        <w:keepNext w:val="0"/>
+        <w:keepLines w:val="0"/>
+        <w:pageBreakBefore w:val="0"/>
+        <w:widowControl/>
+        <w:suppressLineNumbers w:val="0"/>
+        <w:kinsoku/>
+        <w:wordWrap/>
+        <w:overflowPunct/>
+        <w:topLinePunct w:val="0"/>
+        <w:autoSpaceDE/>
+        <w:autoSpaceDN/>
+        <w:bidi w:val="0"/>
+        <w:adjustRightInd/>
+        <w:snapToGrid/>
+        <w:spacing w:before="120" w:beforeAutospacing="0" w:after="120" w:afterAutospacing="0" w:line="240" w:lineRule="auto"/>
+        <w:jc w:val="both"/>
+        <w:textAlignment w:val="auto"/>
+        <w:rPr>
+          <w:rFonts w:hint="default" w:ascii="Times New Roman" w:hAnsi="Times New Roman" w:cs="Times New Roman"/>
+          <w:sz w:val="26"/>
+          <w:szCs w:val="26"/>
+          <w:highlight w:val="yellow"/>
+        </w:rPr>
+      </w:pPr>
+      <w:r>
+        <w:rPr>
+          <w:rFonts w:hint="default" w:ascii="Times New Roman" w:hAnsi="Times New Roman" w:cs="Times New Roman"/>
+          <w:i w:val="0"/>
+          <w:iCs w:val="0"/>
+          <w:color w:val="000000"/>
+          <w:sz w:val="26"/>
+          <w:szCs w:val="26"/>
+          <w:highlight w:val="yellow"/>
+          <w:u w:val="none"/>
+          <w:vertAlign w:val="baseline"/>
+        </w:rPr>
+        <w:t>Trình bày từ 2 đến 5 trang giấy, tóm tắt kết quả đạt được và dự định nghiên cứu tiếp theo mình sẽ làm gì</w:t>
+      </w:r>
+    </w:p>
+    <w:p>
+      <w:pPr>
+        <w:pStyle w:val="5"/>
+        <w:keepNext w:val="0"/>
+        <w:keepLines w:val="0"/>
+        <w:pageBreakBefore w:val="0"/>
+        <w:widowControl/>
+        <w:suppressLineNumbers w:val="0"/>
+        <w:kinsoku/>
+        <w:wordWrap/>
+        <w:overflowPunct/>
+        <w:topLinePunct w:val="0"/>
+        <w:autoSpaceDE/>
+        <w:autoSpaceDN/>
+        <w:bidi w:val="0"/>
+        <w:adjustRightInd/>
+        <w:snapToGrid/>
+        <w:spacing w:before="120" w:beforeAutospacing="0" w:after="120" w:afterAutospacing="0" w:line="240" w:lineRule="auto"/>
+        <w:jc w:val="both"/>
+        <w:textAlignment w:val="auto"/>
+        <w:rPr>
+          <w:rFonts w:hint="default" w:ascii="Times New Roman" w:hAnsi="Times New Roman" w:cs="Times New Roman"/>
+          <w:sz w:val="26"/>
+          <w:szCs w:val="26"/>
+          <w:highlight w:val="yellow"/>
+        </w:rPr>
+      </w:pPr>
+      <w:r>
+        <w:rPr>
+          <w:rFonts w:hint="default" w:ascii="Times New Roman" w:hAnsi="Times New Roman" w:cs="Times New Roman"/>
+          <w:i w:val="0"/>
+          <w:iCs w:val="0"/>
+          <w:color w:val="000000"/>
+          <w:sz w:val="26"/>
+          <w:szCs w:val="26"/>
+          <w:highlight w:val="yellow"/>
+          <w:u w:val="none"/>
+          <w:vertAlign w:val="baseline"/>
+        </w:rPr>
+        <w:t>6.1. Kết luận</w:t>
+      </w:r>
+    </w:p>
+    <w:p>
+      <w:pPr>
+        <w:pStyle w:val="5"/>
+        <w:keepNext w:val="0"/>
+        <w:keepLines w:val="0"/>
+        <w:pageBreakBefore w:val="0"/>
+        <w:widowControl/>
+        <w:suppressLineNumbers w:val="0"/>
+        <w:kinsoku/>
+        <w:wordWrap/>
+        <w:overflowPunct/>
+        <w:topLinePunct w:val="0"/>
+        <w:autoSpaceDE/>
+        <w:autoSpaceDN/>
+        <w:bidi w:val="0"/>
+        <w:adjustRightInd/>
+        <w:snapToGrid/>
+        <w:spacing w:before="120" w:beforeAutospacing="0" w:after="120" w:afterAutospacing="0" w:line="240" w:lineRule="auto"/>
+        <w:jc w:val="both"/>
+        <w:textAlignment w:val="auto"/>
+        <w:rPr>
+          <w:rFonts w:hint="default" w:ascii="Times New Roman" w:hAnsi="Times New Roman" w:cs="Times New Roman"/>
+          <w:sz w:val="26"/>
+          <w:szCs w:val="26"/>
+          <w:highlight w:val="yellow"/>
+        </w:rPr>
+      </w:pPr>
+      <w:r>
+        <w:rPr>
+          <w:rFonts w:hint="default" w:ascii="Times New Roman" w:hAnsi="Times New Roman" w:cs="Times New Roman"/>
+          <w:i w:val="0"/>
+          <w:iCs w:val="0"/>
+          <w:color w:val="000000"/>
+          <w:sz w:val="26"/>
+          <w:szCs w:val="26"/>
+          <w:highlight w:val="yellow"/>
+          <w:u w:val="none"/>
+          <w:vertAlign w:val="baseline"/>
+        </w:rPr>
+        <w:t>6.2. Hướng phát triển</w:t>
+      </w:r>
+    </w:p>
+    <w:p>
+      <w:pPr>
+        <w:pStyle w:val="5"/>
+        <w:keepNext w:val="0"/>
+        <w:keepLines w:val="0"/>
+        <w:pageBreakBefore w:val="0"/>
+        <w:widowControl/>
+        <w:suppressLineNumbers w:val="0"/>
+        <w:kinsoku/>
+        <w:wordWrap/>
+        <w:overflowPunct/>
+        <w:topLinePunct w:val="0"/>
+        <w:autoSpaceDE/>
+        <w:autoSpaceDN/>
+        <w:bidi w:val="0"/>
+        <w:adjustRightInd/>
+        <w:snapToGrid/>
+        <w:spacing w:before="120" w:beforeAutospacing="0" w:after="120" w:afterAutospacing="0" w:line="240" w:lineRule="auto"/>
+        <w:jc w:val="both"/>
+        <w:textAlignment w:val="auto"/>
+        <w:rPr>
+          <w:rFonts w:hint="default" w:ascii="Times New Roman" w:hAnsi="Times New Roman" w:cs="Times New Roman"/>
+          <w:sz w:val="26"/>
+          <w:szCs w:val="26"/>
+          <w:highlight w:val="yellow"/>
+        </w:rPr>
+      </w:pPr>
+      <w:r>
+        <w:rPr>
+          <w:rFonts w:hint="default" w:ascii="Times New Roman" w:hAnsi="Times New Roman" w:cs="Times New Roman"/>
+          <w:b/>
+          <w:bCs/>
+          <w:i w:val="0"/>
+          <w:iCs w:val="0"/>
+          <w:color w:val="000000"/>
+          <w:sz w:val="26"/>
+          <w:szCs w:val="26"/>
+          <w:highlight w:val="yellow"/>
+          <w:u w:val="none"/>
+          <w:vertAlign w:val="baseline"/>
+        </w:rPr>
+        <w:t>Tài liệu tham khảo</w:t>
+      </w:r>
+    </w:p>
+    <w:p>
+      <w:pPr>
+        <w:pStyle w:val="5"/>
+        <w:keepNext w:val="0"/>
+        <w:keepLines w:val="0"/>
+        <w:pageBreakBefore w:val="0"/>
+        <w:widowControl/>
+        <w:suppressLineNumbers w:val="0"/>
+        <w:kinsoku/>
+        <w:wordWrap/>
+        <w:overflowPunct/>
+        <w:topLinePunct w:val="0"/>
+        <w:autoSpaceDE/>
+        <w:autoSpaceDN/>
+        <w:bidi w:val="0"/>
+        <w:adjustRightInd/>
+        <w:snapToGrid/>
+        <w:spacing w:before="120" w:beforeAutospacing="0" w:after="120" w:afterAutospacing="0" w:line="240" w:lineRule="auto"/>
+        <w:jc w:val="both"/>
+        <w:textAlignment w:val="auto"/>
+        <w:rPr>
+          <w:rFonts w:hint="default" w:ascii="Times New Roman" w:hAnsi="Times New Roman" w:cs="Times New Roman"/>
+          <w:sz w:val="26"/>
+          <w:szCs w:val="26"/>
+          <w:highlight w:val="yellow"/>
+        </w:rPr>
+      </w:pPr>
+      <w:r>
+        <w:rPr>
+          <w:rFonts w:hint="default" w:ascii="Times New Roman" w:hAnsi="Times New Roman" w:cs="Times New Roman"/>
+          <w:i w:val="0"/>
+          <w:iCs w:val="0"/>
+          <w:color w:val="000000"/>
+          <w:sz w:val="26"/>
+          <w:szCs w:val="26"/>
+          <w:highlight w:val="yellow"/>
+          <w:u w:val="none"/>
+          <w:vertAlign w:val="baseline"/>
+        </w:rPr>
+        <w:t>Liệt kê các tài liệu tham khảo ở đây</w:t>
+      </w:r>
+    </w:p>
+    <w:p>
+      <w:pPr>
+        <w:jc w:val="both"/>
+        <w:rPr>
+          <w:rFonts w:hint="default" w:ascii="Times New Roman" w:hAnsi="Times New Roman" w:cs="Times New Roman"/>
+          <w:sz w:val="26"/>
+          <w:szCs w:val="26"/>
+          <w:lang w:val="en-US"/>
+        </w:rPr>
+      </w:pPr>
+      <w:r>
+        <w:rPr>
+          <w:rFonts w:hint="default" w:ascii="Times New Roman" w:hAnsi="Times New Roman" w:cs="Times New Roman"/>
+          <w:sz w:val="26"/>
+          <w:szCs w:val="26"/>
+          <w:lang w:val="en-US"/>
+        </w:rPr>
+        <w:br w:type="page"/>
+      </w:r>
+    </w:p>
+    <w:p>
+      <w:pPr>
+        <w:pStyle w:val="5"/>
+        <w:keepNext w:val="0"/>
+        <w:keepLines w:val="0"/>
+        <w:pageBreakBefore w:val="0"/>
+        <w:widowControl/>
+        <w:suppressLineNumbers w:val="0"/>
+        <w:kinsoku/>
+        <w:wordWrap/>
+        <w:overflowPunct/>
+        <w:topLinePunct w:val="0"/>
+        <w:autoSpaceDE/>
+        <w:autoSpaceDN/>
+        <w:bidi w:val="0"/>
+        <w:adjustRightInd/>
+        <w:snapToGrid/>
+        <w:spacing w:before="120" w:beforeAutospacing="0" w:after="120" w:afterAutospacing="0" w:line="360" w:lineRule="auto"/>
+        <w:jc w:val="both"/>
+        <w:textAlignment w:val="auto"/>
+        <w:rPr>
+          <w:rFonts w:hint="default" w:ascii="Times New Roman" w:hAnsi="Times New Roman" w:cs="Times New Roman"/>
+          <w:sz w:val="26"/>
+          <w:szCs w:val="26"/>
+          <w:highlight w:val="none"/>
+        </w:rPr>
+      </w:pPr>
+      <w:r>
+        <w:rPr>
+          <w:rFonts w:hint="default" w:ascii="Times New Roman" w:hAnsi="Times New Roman" w:eastAsia="SimSun" w:cs="Times New Roman"/>
+          <w:sz w:val="26"/>
+          <w:szCs w:val="26"/>
+        </w:rPr>
+        <w:t>Bảng 1 trình bày kết quả</w:t>
+      </w:r>
+      <w:r>
+        <w:rPr>
+          <w:rFonts w:hint="default" w:ascii="Times New Roman" w:hAnsi="Times New Roman" w:cs="Times New Roman"/>
+          <w:sz w:val="26"/>
+          <w:szCs w:val="26"/>
+          <w:lang w:val="en-US"/>
+        </w:rPr>
+        <w:t xml:space="preserve"> đánh giá bằng các độ đo trên</w:t>
+      </w:r>
+      <w:r>
+        <w:rPr>
+          <w:rFonts w:hint="default" w:ascii="Times New Roman" w:hAnsi="Times New Roman" w:eastAsia="SimSun" w:cs="Times New Roman"/>
+          <w:sz w:val="26"/>
+          <w:szCs w:val="26"/>
+        </w:rPr>
+        <w:t xml:space="preserve"> của các mô hình khi được </w:t>
+      </w:r>
+      <w:r>
+        <w:rPr>
+          <w:rFonts w:hint="default" w:ascii="Times New Roman" w:hAnsi="Times New Roman" w:cs="Times New Roman"/>
+          <w:sz w:val="26"/>
+          <w:szCs w:val="26"/>
+          <w:lang w:val="en-US"/>
+        </w:rPr>
+        <w:t>huấn luyện</w:t>
+      </w:r>
+      <w:r>
+        <w:rPr>
+          <w:rFonts w:hint="default" w:ascii="Times New Roman" w:hAnsi="Times New Roman" w:eastAsia="SimSun" w:cs="Times New Roman"/>
+          <w:sz w:val="26"/>
+          <w:szCs w:val="26"/>
+        </w:rPr>
+        <w:t xml:space="preserve"> trên cùng một tập dữ liệu huấn luyện và kiểm </w:t>
+      </w:r>
+      <w:r>
+        <w:rPr>
+          <w:rFonts w:hint="default" w:ascii="Times New Roman" w:hAnsi="Times New Roman" w:cs="Times New Roman"/>
+          <w:sz w:val="26"/>
+          <w:szCs w:val="26"/>
+          <w:lang w:val="en-US"/>
+        </w:rPr>
+        <w:t>tra</w:t>
+      </w:r>
+      <w:r>
+        <w:rPr>
+          <w:rFonts w:hint="default" w:ascii="Times New Roman" w:hAnsi="Times New Roman" w:eastAsia="SimSun" w:cs="Times New Roman"/>
+          <w:sz w:val="26"/>
+          <w:szCs w:val="26"/>
+        </w:rPr>
+        <w:t>.</w:t>
+      </w:r>
+    </w:p>
+    <w:p>
+      <w:pPr>
+        <w:pStyle w:val="5"/>
+        <w:keepNext w:val="0"/>
+        <w:keepLines w:val="0"/>
+        <w:pageBreakBefore w:val="0"/>
+        <w:widowControl/>
+        <w:suppressLineNumbers w:val="0"/>
+        <w:kinsoku/>
+        <w:wordWrap/>
+        <w:overflowPunct/>
+        <w:topLinePunct w:val="0"/>
+        <w:autoSpaceDE/>
+        <w:autoSpaceDN/>
+        <w:bidi w:val="0"/>
+        <w:adjustRightInd/>
+        <w:snapToGrid/>
+        <w:spacing w:before="120" w:beforeAutospacing="0" w:after="120" w:afterAutospacing="0" w:line="360" w:lineRule="auto"/>
+        <w:jc w:val="both"/>
+        <w:textAlignment w:val="auto"/>
+        <w:rPr>
+          <w:rFonts w:hint="default" w:ascii="Times New Roman" w:hAnsi="Times New Roman" w:cs="Times New Roman"/>
+          <w:sz w:val="26"/>
+          <w:szCs w:val="26"/>
+          <w:highlight w:val="none"/>
+          <w:lang w:val="en-US"/>
+        </w:rPr>
+      </w:pPr>
+      <w:r>
+        <w:rPr>
+          <w:rFonts w:hint="default" w:ascii="Times New Roman" w:hAnsi="Times New Roman" w:cs="Times New Roman"/>
+          <w:sz w:val="26"/>
+          <w:szCs w:val="26"/>
+          <w:highlight w:val="none"/>
+        </w:rPr>
+        <w:t xml:space="preserve">● </w:t>
+      </w:r>
+      <w:r>
+        <w:rPr>
+          <w:rStyle w:val="6"/>
+          <w:rFonts w:hint="default" w:ascii="Times New Roman" w:hAnsi="Times New Roman" w:cs="Times New Roman"/>
+          <w:sz w:val="26"/>
+          <w:szCs w:val="26"/>
+          <w:highlight w:val="none"/>
+        </w:rPr>
+        <w:t>Roberta</w:t>
+      </w:r>
+      <w:r>
+        <w:rPr>
+          <w:rFonts w:hint="default" w:ascii="Times New Roman" w:hAnsi="Times New Roman" w:cs="Times New Roman"/>
+          <w:sz w:val="26"/>
+          <w:szCs w:val="26"/>
+          <w:highlight w:val="none"/>
+        </w:rPr>
+        <w:t xml:space="preserve">: </w:t>
+      </w:r>
+      <w:r>
+        <w:rPr>
+          <w:rFonts w:hint="default" w:cs="Times New Roman"/>
+          <w:sz w:val="26"/>
+          <w:szCs w:val="26"/>
+          <w:highlight w:val="none"/>
+          <w:lang w:val="en-US"/>
+        </w:rPr>
+        <w:t>Đạt hiệu suất phân loại khá kém</w:t>
+      </w:r>
+    </w:p>
+    <w:p>
+      <w:pPr>
+        <w:pStyle w:val="5"/>
+        <w:keepNext w:val="0"/>
+        <w:keepLines w:val="0"/>
+        <w:pageBreakBefore w:val="0"/>
+        <w:widowControl/>
+        <w:suppressLineNumbers w:val="0"/>
+        <w:kinsoku/>
+        <w:wordWrap/>
+        <w:overflowPunct/>
+        <w:topLinePunct w:val="0"/>
+        <w:autoSpaceDE/>
+        <w:autoSpaceDN/>
+        <w:bidi w:val="0"/>
+        <w:adjustRightInd/>
+        <w:snapToGrid/>
+        <w:spacing w:before="120" w:beforeAutospacing="0" w:after="120" w:afterAutospacing="0" w:line="360" w:lineRule="auto"/>
+        <w:jc w:val="both"/>
+        <w:textAlignment w:val="auto"/>
+        <w:rPr>
+          <w:rFonts w:hint="default" w:ascii="Times New Roman" w:hAnsi="Times New Roman" w:cs="Times New Roman"/>
+          <w:sz w:val="26"/>
+          <w:szCs w:val="26"/>
+          <w:highlight w:val="none"/>
+        </w:rPr>
+      </w:pPr>
+      <w:r>
+        <w:rPr>
+          <w:rFonts w:hint="default" w:ascii="Times New Roman" w:hAnsi="Times New Roman" w:cs="Times New Roman"/>
+          <w:sz w:val="26"/>
+          <w:szCs w:val="26"/>
+          <w:highlight w:val="none"/>
+          <w:lang w:val="en-US"/>
+        </w:rPr>
+        <w:t xml:space="preserve">Tuy đây là một mô hình khá phổ biến </w:t>
+      </w:r>
+      <w:r>
+        <w:rPr>
+          <w:rFonts w:hint="default" w:ascii="Times New Roman" w:hAnsi="Times New Roman" w:eastAsia="SimSun" w:cs="Times New Roman"/>
+          <w:sz w:val="26"/>
+          <w:szCs w:val="26"/>
+        </w:rPr>
+        <w:t>trong xử lý ngôn ngữ tự nhiên, tuy nhiên trong trường hợp phân loại tin giả tiếng Việt</w:t>
+      </w:r>
+      <w:r>
+        <w:rPr>
+          <w:rFonts w:hint="default" w:ascii="Times New Roman" w:hAnsi="Times New Roman" w:cs="Times New Roman"/>
+          <w:sz w:val="26"/>
+          <w:szCs w:val="26"/>
+          <w:lang w:val="en-US"/>
+        </w:rPr>
+        <w:t xml:space="preserve"> đã</w:t>
+      </w:r>
+      <w:r>
+        <w:rPr>
+          <w:rFonts w:hint="default" w:ascii="Times New Roman" w:hAnsi="Times New Roman" w:eastAsia="SimSun" w:cs="Times New Roman"/>
+          <w:sz w:val="26"/>
+          <w:szCs w:val="26"/>
+        </w:rPr>
+        <w:t xml:space="preserve"> </w:t>
+      </w:r>
+      <w:r>
+        <w:rPr>
+          <w:rFonts w:hint="default" w:cs="Times New Roman"/>
+          <w:sz w:val="26"/>
+          <w:szCs w:val="26"/>
+          <w:lang w:val="en-US"/>
+        </w:rPr>
+        <w:t>không đạt được kết quả như mong đợi</w:t>
+      </w:r>
+      <w:r>
+        <w:rPr>
+          <w:rFonts w:hint="default" w:ascii="Times New Roman" w:hAnsi="Times New Roman" w:cs="Times New Roman"/>
+          <w:sz w:val="26"/>
+          <w:szCs w:val="26"/>
+          <w:highlight w:val="none"/>
+          <w:lang w:val="en-US"/>
+        </w:rPr>
+        <w:t>.</w:t>
+      </w:r>
+      <w:r>
+        <w:rPr>
+          <w:rFonts w:hint="default" w:ascii="Times New Roman" w:hAnsi="Times New Roman" w:cs="Times New Roman"/>
+          <w:sz w:val="26"/>
+          <w:szCs w:val="26"/>
+          <w:highlight w:val="none"/>
+        </w:rPr>
+        <w:t xml:space="preserve"> </w:t>
+      </w:r>
+      <w:r>
+        <w:rPr>
+          <w:rFonts w:hint="default" w:ascii="Times New Roman" w:hAnsi="Times New Roman" w:cs="Times New Roman"/>
+          <w:sz w:val="26"/>
+          <w:szCs w:val="26"/>
+          <w:highlight w:val="none"/>
+          <w:lang w:val="en-US"/>
+        </w:rPr>
+        <w:t>V</w:t>
+      </w:r>
+      <w:r>
+        <w:rPr>
+          <w:rFonts w:hint="default" w:ascii="Times New Roman" w:hAnsi="Times New Roman" w:cs="Times New Roman"/>
+          <w:sz w:val="26"/>
+          <w:szCs w:val="26"/>
+          <w:highlight w:val="none"/>
+        </w:rPr>
+        <w:t>ới Độ chính xác (Accuracy) đạt 0.741 và AUC là 0.835</w:t>
+      </w:r>
+      <w:r>
+        <w:rPr>
+          <w:rFonts w:hint="default" w:ascii="Times New Roman" w:hAnsi="Times New Roman" w:cs="Times New Roman"/>
+          <w:sz w:val="26"/>
+          <w:szCs w:val="26"/>
+          <w:highlight w:val="none"/>
+          <w:lang w:val="en-US"/>
+        </w:rPr>
+        <w:t>, thấp hơn tất cả các mô hình còn lại</w:t>
+      </w:r>
+      <w:r>
+        <w:rPr>
+          <w:rFonts w:hint="default" w:ascii="Times New Roman" w:hAnsi="Times New Roman" w:cs="Times New Roman"/>
+          <w:sz w:val="26"/>
+          <w:szCs w:val="26"/>
+          <w:highlight w:val="none"/>
+        </w:rPr>
+        <w:t xml:space="preserve">. </w:t>
+      </w:r>
+    </w:p>
+    <w:p>
+      <w:pPr>
+        <w:pStyle w:val="5"/>
+        <w:keepNext w:val="0"/>
+        <w:keepLines w:val="0"/>
+        <w:pageBreakBefore w:val="0"/>
+        <w:widowControl/>
+        <w:suppressLineNumbers w:val="0"/>
+        <w:kinsoku/>
+        <w:wordWrap/>
+        <w:overflowPunct/>
+        <w:topLinePunct w:val="0"/>
+        <w:autoSpaceDE/>
+        <w:autoSpaceDN/>
+        <w:bidi w:val="0"/>
+        <w:adjustRightInd/>
+        <w:snapToGrid/>
+        <w:spacing w:before="120" w:beforeAutospacing="0" w:after="120" w:afterAutospacing="0" w:line="360" w:lineRule="auto"/>
+        <w:jc w:val="both"/>
+        <w:textAlignment w:val="auto"/>
+        <w:rPr>
+          <w:rFonts w:hint="default" w:ascii="Times New Roman" w:hAnsi="Times New Roman" w:cs="Times New Roman"/>
+          <w:sz w:val="26"/>
+          <w:szCs w:val="26"/>
+          <w:highlight w:val="none"/>
+        </w:rPr>
+      </w:pPr>
+      <w:r>
+        <w:rPr>
+          <w:rFonts w:hint="default" w:ascii="Times New Roman" w:hAnsi="Times New Roman" w:cs="Times New Roman"/>
+          <w:sz w:val="26"/>
+          <w:szCs w:val="26"/>
+          <w:highlight w:val="none"/>
+        </w:rPr>
+        <w:t xml:space="preserve">Mặc dù Precision </w:t>
+      </w:r>
+      <w:r>
+        <w:rPr>
+          <w:rFonts w:hint="default" w:ascii="Times New Roman" w:hAnsi="Times New Roman" w:cs="Times New Roman"/>
+          <w:sz w:val="26"/>
+          <w:szCs w:val="26"/>
+          <w:highlight w:val="none"/>
+          <w:lang w:val="en-US"/>
+        </w:rPr>
+        <w:t>đạt mức ổn</w:t>
+      </w:r>
+      <w:r>
+        <w:rPr>
+          <w:rFonts w:hint="default" w:ascii="Times New Roman" w:hAnsi="Times New Roman" w:cs="Times New Roman"/>
+          <w:sz w:val="26"/>
+          <w:szCs w:val="26"/>
+          <w:highlight w:val="none"/>
+        </w:rPr>
+        <w:t xml:space="preserve"> là 0.845, </w:t>
+      </w:r>
+      <w:r>
+        <w:rPr>
+          <w:rFonts w:hint="default" w:ascii="Times New Roman" w:hAnsi="Times New Roman" w:eastAsia="SimSun" w:cs="Times New Roman"/>
+          <w:sz w:val="26"/>
+          <w:szCs w:val="26"/>
+        </w:rPr>
+        <w:t>cho thấy mô hình có khả năng phân loại đúng tin thật với tỉ lệ lớn</w:t>
+      </w:r>
+      <w:r>
+        <w:rPr>
+          <w:rFonts w:hint="default" w:ascii="Times New Roman" w:hAnsi="Times New Roman" w:cs="Times New Roman"/>
+          <w:sz w:val="26"/>
+          <w:szCs w:val="26"/>
+          <w:lang w:val="en-US"/>
+        </w:rPr>
+        <w:t>. Tuy nhiên,</w:t>
+      </w:r>
+      <w:r>
+        <w:rPr>
+          <w:rFonts w:hint="default" w:ascii="Times New Roman" w:hAnsi="Times New Roman" w:cs="Times New Roman"/>
+          <w:sz w:val="26"/>
+          <w:szCs w:val="26"/>
+          <w:highlight w:val="none"/>
+        </w:rPr>
+        <w:t xml:space="preserve"> Recall chỉ ở mức 0.604, cho thấy mô hình</w:t>
+      </w:r>
+      <w:r>
+        <w:rPr>
+          <w:rFonts w:hint="default" w:ascii="Times New Roman" w:hAnsi="Times New Roman" w:cs="Times New Roman"/>
+          <w:sz w:val="26"/>
+          <w:szCs w:val="26"/>
+          <w:highlight w:val="none"/>
+          <w:lang w:val="en-US"/>
+        </w:rPr>
+        <w:t xml:space="preserve"> lại</w:t>
+      </w:r>
+      <w:r>
+        <w:rPr>
+          <w:rFonts w:hint="default" w:ascii="Times New Roman" w:hAnsi="Times New Roman" w:cs="Times New Roman"/>
+          <w:sz w:val="26"/>
+          <w:szCs w:val="26"/>
+          <w:highlight w:val="none"/>
+        </w:rPr>
+        <w:t xml:space="preserve"> bỏ lỡ nhiều trường hợp tin giả. </w:t>
+      </w:r>
+      <w:r>
+        <w:rPr>
+          <w:rFonts w:hint="default" w:ascii="Times New Roman" w:hAnsi="Times New Roman" w:eastAsia="SimSun" w:cs="Times New Roman"/>
+          <w:sz w:val="26"/>
+          <w:szCs w:val="26"/>
+        </w:rPr>
+        <w:t>Điề</w:t>
+      </w:r>
       <w:bookmarkStart w:id="0" w:name="_GoBack"/>
       <w:bookmarkEnd w:id="0"/>
+      <w:r>
+        <w:rPr>
+          <w:rFonts w:hint="default" w:ascii="Times New Roman" w:hAnsi="Times New Roman" w:eastAsia="SimSun" w:cs="Times New Roman"/>
+          <w:sz w:val="26"/>
+          <w:szCs w:val="26"/>
+        </w:rPr>
+        <w:t>u này có nghĩa là mặc dù RoBERTa có khả năng xác định một số lượng lớn tin thật, nhưng lại không thể phát hiện được nhiều trường hợp tin giả, làm giảm độ tin cậy của mô hình trong thực tế.</w:t>
+      </w:r>
+    </w:p>
+    <w:p>
+      <w:pPr>
+        <w:pStyle w:val="5"/>
+        <w:keepNext w:val="0"/>
+        <w:keepLines w:val="0"/>
+        <w:pageBreakBefore w:val="0"/>
+        <w:widowControl/>
+        <w:suppressLineNumbers w:val="0"/>
+        <w:kinsoku/>
+        <w:wordWrap/>
+        <w:overflowPunct/>
+        <w:topLinePunct w:val="0"/>
+        <w:autoSpaceDE/>
+        <w:autoSpaceDN/>
+        <w:bidi w:val="0"/>
+        <w:adjustRightInd/>
+        <w:snapToGrid/>
+        <w:spacing w:before="120" w:beforeAutospacing="0" w:after="120" w:afterAutospacing="0" w:line="360" w:lineRule="auto"/>
+        <w:jc w:val="both"/>
+        <w:textAlignment w:val="auto"/>
+        <w:rPr>
+          <w:rFonts w:hint="default" w:ascii="Times New Roman" w:hAnsi="Times New Roman" w:cs="Times New Roman"/>
+          <w:sz w:val="26"/>
+          <w:szCs w:val="26"/>
+          <w:highlight w:val="none"/>
+        </w:rPr>
+      </w:pPr>
+      <w:r>
+        <w:rPr>
+          <w:rFonts w:hint="default" w:ascii="Times New Roman" w:hAnsi="Times New Roman" w:cs="Times New Roman"/>
+          <w:sz w:val="26"/>
+          <w:szCs w:val="26"/>
+          <w:highlight w:val="none"/>
+        </w:rPr>
+        <w:t xml:space="preserve">● </w:t>
+      </w:r>
+      <w:r>
+        <w:rPr>
+          <w:rStyle w:val="6"/>
+          <w:rFonts w:hint="default" w:ascii="Times New Roman" w:hAnsi="Times New Roman" w:cs="Times New Roman"/>
+          <w:sz w:val="26"/>
+          <w:szCs w:val="26"/>
+          <w:highlight w:val="none"/>
+        </w:rPr>
+        <w:t>BERT</w:t>
+      </w:r>
+      <w:r>
+        <w:rPr>
+          <w:rFonts w:hint="default" w:ascii="Times New Roman" w:hAnsi="Times New Roman" w:cs="Times New Roman"/>
+          <w:sz w:val="26"/>
+          <w:szCs w:val="26"/>
+          <w:highlight w:val="none"/>
+        </w:rPr>
+        <w:t xml:space="preserve">: </w:t>
+      </w:r>
+      <w:r>
+        <w:rPr>
+          <w:rFonts w:hint="default" w:ascii="Times New Roman" w:hAnsi="Times New Roman" w:cs="Times New Roman"/>
+          <w:sz w:val="26"/>
+          <w:szCs w:val="26"/>
+          <w:highlight w:val="none"/>
+          <w:lang w:val="en-US"/>
+        </w:rPr>
+        <w:t>Đạt h</w:t>
+      </w:r>
+      <w:r>
+        <w:rPr>
+          <w:rFonts w:hint="default" w:ascii="Times New Roman" w:hAnsi="Times New Roman" w:eastAsia="SimSun" w:cs="Times New Roman"/>
+          <w:sz w:val="26"/>
+          <w:szCs w:val="26"/>
+        </w:rPr>
+        <w:t xml:space="preserve">iệu suất </w:t>
+      </w:r>
+      <w:r>
+        <w:rPr>
+          <w:rFonts w:hint="default" w:ascii="Times New Roman" w:hAnsi="Times New Roman" w:cs="Times New Roman"/>
+          <w:sz w:val="26"/>
+          <w:szCs w:val="26"/>
+          <w:lang w:val="en-US"/>
+        </w:rPr>
+        <w:t>tốt hơn so</w:t>
+      </w:r>
+      <w:r>
+        <w:rPr>
+          <w:rFonts w:hint="default" w:ascii="Times New Roman" w:hAnsi="Times New Roman" w:eastAsia="SimSun" w:cs="Times New Roman"/>
+          <w:sz w:val="26"/>
+          <w:szCs w:val="26"/>
+        </w:rPr>
+        <w:t xml:space="preserve"> với RoBERTa</w:t>
+      </w:r>
+    </w:p>
+    <w:p>
+      <w:pPr>
+        <w:pStyle w:val="5"/>
+        <w:keepNext w:val="0"/>
+        <w:keepLines w:val="0"/>
+        <w:pageBreakBefore w:val="0"/>
+        <w:widowControl/>
+        <w:suppressLineNumbers w:val="0"/>
+        <w:kinsoku/>
+        <w:wordWrap/>
+        <w:overflowPunct/>
+        <w:topLinePunct w:val="0"/>
+        <w:autoSpaceDE/>
+        <w:autoSpaceDN/>
+        <w:bidi w:val="0"/>
+        <w:adjustRightInd/>
+        <w:snapToGrid/>
+        <w:spacing w:before="120" w:beforeAutospacing="0" w:after="120" w:afterAutospacing="0" w:line="360" w:lineRule="auto"/>
+        <w:jc w:val="both"/>
+        <w:textAlignment w:val="auto"/>
+        <w:rPr>
+          <w:rFonts w:hint="default" w:ascii="Times New Roman" w:hAnsi="Times New Roman" w:cs="Times New Roman"/>
+          <w:sz w:val="26"/>
+          <w:szCs w:val="26"/>
+          <w:highlight w:val="none"/>
+        </w:rPr>
+      </w:pPr>
+      <w:r>
+        <w:rPr>
+          <w:rFonts w:hint="default" w:ascii="Times New Roman" w:hAnsi="Times New Roman" w:cs="Times New Roman"/>
+          <w:sz w:val="26"/>
+          <w:szCs w:val="26"/>
+          <w:highlight w:val="none"/>
+          <w:lang w:val="en-US"/>
+        </w:rPr>
+        <w:t>BERT có đ</w:t>
+      </w:r>
+      <w:r>
+        <w:rPr>
+          <w:rFonts w:hint="default" w:ascii="Times New Roman" w:hAnsi="Times New Roman" w:cs="Times New Roman"/>
+          <w:sz w:val="26"/>
+          <w:szCs w:val="26"/>
+          <w:highlight w:val="none"/>
+        </w:rPr>
+        <w:t>ộ chính xác đạt 0.787 và AUC là 0.858</w:t>
+      </w:r>
+      <w:r>
+        <w:rPr>
+          <w:rFonts w:hint="default" w:ascii="Times New Roman" w:hAnsi="Times New Roman" w:cs="Times New Roman"/>
+          <w:sz w:val="26"/>
+          <w:szCs w:val="26"/>
+          <w:highlight w:val="none"/>
+          <w:lang w:val="en-US"/>
+        </w:rPr>
+        <w:t xml:space="preserve">, </w:t>
+      </w:r>
+      <w:r>
+        <w:rPr>
+          <w:rFonts w:hint="default" w:ascii="Times New Roman" w:hAnsi="Times New Roman" w:eastAsia="SimSun" w:cs="Times New Roman"/>
+          <w:sz w:val="26"/>
+          <w:szCs w:val="26"/>
+        </w:rPr>
+        <w:t>cho thấy mô hình này có khả năng phân biệt giữa các loại tin tức tốt hơn</w:t>
+      </w:r>
+      <w:r>
+        <w:rPr>
+          <w:rFonts w:hint="default" w:ascii="Times New Roman" w:hAnsi="Times New Roman" w:cs="Times New Roman"/>
+          <w:sz w:val="26"/>
+          <w:szCs w:val="26"/>
+          <w:lang w:val="en-US"/>
+        </w:rPr>
+        <w:t xml:space="preserve"> RoBERTa.</w:t>
+      </w:r>
+      <w:r>
+        <w:rPr>
+          <w:rFonts w:hint="default" w:ascii="Times New Roman" w:hAnsi="Times New Roman" w:cs="Times New Roman"/>
+          <w:sz w:val="26"/>
+          <w:szCs w:val="26"/>
+          <w:highlight w:val="none"/>
+        </w:rPr>
+        <w:t xml:space="preserve"> Precision </w:t>
+      </w:r>
+      <w:r>
+        <w:rPr>
+          <w:rFonts w:hint="default" w:ascii="Times New Roman" w:hAnsi="Times New Roman" w:cs="Times New Roman"/>
+          <w:sz w:val="26"/>
+          <w:szCs w:val="26"/>
+          <w:highlight w:val="none"/>
+          <w:lang w:val="en-US"/>
+        </w:rPr>
+        <w:t>của BERT đạt</w:t>
+      </w:r>
+      <w:r>
+        <w:rPr>
+          <w:rFonts w:hint="default" w:ascii="Times New Roman" w:hAnsi="Times New Roman" w:cs="Times New Roman"/>
+          <w:sz w:val="26"/>
+          <w:szCs w:val="26"/>
+          <w:highlight w:val="none"/>
+        </w:rPr>
+        <w:t xml:space="preserve"> 0.850</w:t>
+      </w:r>
+      <w:r>
+        <w:rPr>
+          <w:rFonts w:hint="default" w:ascii="Times New Roman" w:hAnsi="Times New Roman" w:cs="Times New Roman"/>
+          <w:sz w:val="26"/>
+          <w:szCs w:val="26"/>
+          <w:highlight w:val="none"/>
+          <w:lang w:val="en-US"/>
+        </w:rPr>
+        <w:t xml:space="preserve"> gần giống với RoBERTa nhưng</w:t>
+      </w:r>
+      <w:r>
+        <w:rPr>
+          <w:rFonts w:hint="default" w:ascii="Times New Roman" w:hAnsi="Times New Roman" w:cs="Times New Roman"/>
+          <w:sz w:val="26"/>
+          <w:szCs w:val="26"/>
+          <w:highlight w:val="none"/>
+        </w:rPr>
+        <w:t xml:space="preserve"> Recall</w:t>
+      </w:r>
+      <w:r>
+        <w:rPr>
+          <w:rFonts w:hint="default" w:ascii="Times New Roman" w:hAnsi="Times New Roman" w:cs="Times New Roman"/>
+          <w:sz w:val="26"/>
+          <w:szCs w:val="26"/>
+          <w:highlight w:val="none"/>
+          <w:lang w:val="en-US"/>
+        </w:rPr>
+        <w:t xml:space="preserve"> của mô hình này đạt giá trị cao hơn</w:t>
+      </w:r>
+      <w:r>
+        <w:rPr>
+          <w:rFonts w:hint="default" w:ascii="Times New Roman" w:hAnsi="Times New Roman" w:cs="Times New Roman"/>
+          <w:sz w:val="26"/>
+          <w:szCs w:val="26"/>
+          <w:highlight w:val="none"/>
+        </w:rPr>
+        <w:t xml:space="preserve"> là 0.708, </w:t>
+      </w:r>
+      <w:r>
+        <w:rPr>
+          <w:rFonts w:hint="default" w:ascii="Times New Roman" w:hAnsi="Times New Roman" w:eastAsia="SimSun" w:cs="Times New Roman"/>
+          <w:sz w:val="26"/>
+          <w:szCs w:val="26"/>
+        </w:rPr>
+        <w:t>, cho thấy BERT có khả năng phát hiện nhiều hơn các trường hợp tin giả so với RoBERTa.</w:t>
+      </w:r>
+    </w:p>
+    <w:p>
+      <w:pPr>
+        <w:pStyle w:val="5"/>
+        <w:keepNext w:val="0"/>
+        <w:keepLines w:val="0"/>
+        <w:pageBreakBefore w:val="0"/>
+        <w:widowControl/>
+        <w:suppressLineNumbers w:val="0"/>
+        <w:kinsoku/>
+        <w:wordWrap/>
+        <w:overflowPunct/>
+        <w:topLinePunct w:val="0"/>
+        <w:autoSpaceDE/>
+        <w:autoSpaceDN/>
+        <w:bidi w:val="0"/>
+        <w:adjustRightInd/>
+        <w:snapToGrid/>
+        <w:spacing w:before="120" w:beforeAutospacing="0" w:after="120" w:afterAutospacing="0" w:line="360" w:lineRule="auto"/>
+        <w:jc w:val="both"/>
+        <w:textAlignment w:val="auto"/>
+        <w:rPr>
+          <w:rFonts w:hint="default" w:ascii="Times New Roman" w:hAnsi="Times New Roman" w:cs="Times New Roman"/>
+          <w:sz w:val="26"/>
+          <w:szCs w:val="26"/>
+          <w:highlight w:val="none"/>
+        </w:rPr>
+      </w:pPr>
+      <w:r>
+        <w:rPr>
+          <w:rFonts w:hint="default" w:ascii="Times New Roman" w:hAnsi="Times New Roman" w:cs="Times New Roman"/>
+          <w:sz w:val="26"/>
+          <w:szCs w:val="26"/>
+          <w:highlight w:val="none"/>
+          <w:lang w:val="en-US"/>
+        </w:rPr>
+        <w:t xml:space="preserve">Cùng với </w:t>
+      </w:r>
+      <w:r>
+        <w:rPr>
+          <w:rFonts w:hint="default" w:ascii="Times New Roman" w:hAnsi="Times New Roman" w:cs="Times New Roman"/>
+          <w:sz w:val="26"/>
+          <w:szCs w:val="26"/>
+          <w:highlight w:val="none"/>
+        </w:rPr>
+        <w:t xml:space="preserve">F1 Score </w:t>
+      </w:r>
+      <w:r>
+        <w:rPr>
+          <w:rFonts w:hint="default" w:ascii="Times New Roman" w:hAnsi="Times New Roman" w:cs="Times New Roman"/>
+          <w:sz w:val="26"/>
+          <w:szCs w:val="26"/>
+          <w:highlight w:val="none"/>
+          <w:lang w:val="en-US"/>
+        </w:rPr>
+        <w:t>đạt</w:t>
+      </w:r>
+      <w:r>
+        <w:rPr>
+          <w:rFonts w:hint="default" w:ascii="Times New Roman" w:hAnsi="Times New Roman" w:cs="Times New Roman"/>
+          <w:sz w:val="26"/>
+          <w:szCs w:val="26"/>
+          <w:highlight w:val="none"/>
+        </w:rPr>
+        <w:t xml:space="preserve"> 0.773 cho thấy</w:t>
+      </w:r>
+      <w:r>
+        <w:rPr>
+          <w:rFonts w:hint="default" w:ascii="Times New Roman" w:hAnsi="Times New Roman" w:cs="Times New Roman"/>
+          <w:sz w:val="26"/>
+          <w:szCs w:val="26"/>
+          <w:highlight w:val="none"/>
+          <w:lang w:val="en-US"/>
+        </w:rPr>
+        <w:t xml:space="preserve"> tổng quan</w:t>
+      </w:r>
+      <w:r>
+        <w:rPr>
+          <w:rFonts w:hint="default" w:ascii="Times New Roman" w:hAnsi="Times New Roman" w:cs="Times New Roman"/>
+          <w:sz w:val="26"/>
+          <w:szCs w:val="26"/>
+          <w:highlight w:val="none"/>
+        </w:rPr>
+        <w:t xml:space="preserve"> BERT là mô hình</w:t>
+      </w:r>
+      <w:r>
+        <w:rPr>
+          <w:rFonts w:hint="default" w:ascii="Times New Roman" w:hAnsi="Times New Roman" w:cs="Times New Roman"/>
+          <w:sz w:val="26"/>
+          <w:szCs w:val="26"/>
+          <w:highlight w:val="none"/>
+          <w:lang w:val="en-US"/>
+        </w:rPr>
+        <w:t xml:space="preserve"> có khả năng tốt hơn trong việc phân loại tin giả Tiếng Việt</w:t>
+      </w:r>
+      <w:r>
+        <w:rPr>
+          <w:rFonts w:hint="default" w:ascii="Times New Roman" w:hAnsi="Times New Roman" w:cs="Times New Roman"/>
+          <w:sz w:val="26"/>
+          <w:szCs w:val="26"/>
+          <w:highlight w:val="none"/>
+        </w:rPr>
+        <w:t xml:space="preserve"> nhưng vẫn chưa phải là</w:t>
+      </w:r>
+      <w:r>
+        <w:rPr>
+          <w:rFonts w:hint="default" w:ascii="Times New Roman" w:hAnsi="Times New Roman" w:cs="Times New Roman"/>
+          <w:sz w:val="26"/>
+          <w:szCs w:val="26"/>
+          <w:highlight w:val="none"/>
+          <w:lang w:val="en-US"/>
+        </w:rPr>
+        <w:t xml:space="preserve"> mô hình</w:t>
+      </w:r>
+      <w:r>
+        <w:rPr>
+          <w:rFonts w:hint="default" w:ascii="Times New Roman" w:hAnsi="Times New Roman" w:cs="Times New Roman"/>
+          <w:sz w:val="26"/>
+          <w:szCs w:val="26"/>
+          <w:highlight w:val="none"/>
+        </w:rPr>
+        <w:t xml:space="preserve"> tốt nhất trong các mô hình đã thử nghiệm.</w:t>
+      </w:r>
+    </w:p>
+    <w:p>
+      <w:pPr>
+        <w:pStyle w:val="5"/>
+        <w:keepNext w:val="0"/>
+        <w:keepLines w:val="0"/>
+        <w:pageBreakBefore w:val="0"/>
+        <w:widowControl/>
+        <w:suppressLineNumbers w:val="0"/>
+        <w:kinsoku/>
+        <w:wordWrap/>
+        <w:overflowPunct/>
+        <w:topLinePunct w:val="0"/>
+        <w:autoSpaceDE/>
+        <w:autoSpaceDN/>
+        <w:bidi w:val="0"/>
+        <w:adjustRightInd/>
+        <w:snapToGrid/>
+        <w:spacing w:before="120" w:beforeAutospacing="0" w:after="120" w:afterAutospacing="0" w:line="360" w:lineRule="auto"/>
+        <w:jc w:val="both"/>
+        <w:textAlignment w:val="auto"/>
+        <w:rPr>
+          <w:rFonts w:hint="default" w:ascii="Times New Roman" w:hAnsi="Times New Roman" w:cs="Times New Roman"/>
+          <w:sz w:val="26"/>
+          <w:szCs w:val="26"/>
+          <w:highlight w:val="none"/>
+        </w:rPr>
+      </w:pPr>
+      <w:r>
+        <w:rPr>
+          <w:rFonts w:hint="default" w:ascii="Times New Roman" w:hAnsi="Times New Roman" w:cs="Times New Roman"/>
+          <w:sz w:val="26"/>
+          <w:szCs w:val="26"/>
+          <w:highlight w:val="none"/>
+        </w:rPr>
+        <w:t xml:space="preserve">● </w:t>
+      </w:r>
+      <w:r>
+        <w:rPr>
+          <w:rStyle w:val="6"/>
+          <w:rFonts w:hint="default" w:ascii="Times New Roman" w:hAnsi="Times New Roman" w:cs="Times New Roman"/>
+          <w:sz w:val="26"/>
+          <w:szCs w:val="26"/>
+          <w:highlight w:val="none"/>
+        </w:rPr>
+        <w:t>PhoBERT</w:t>
+      </w:r>
+      <w:r>
+        <w:rPr>
+          <w:rFonts w:hint="default" w:ascii="Times New Roman" w:hAnsi="Times New Roman" w:cs="Times New Roman"/>
+          <w:sz w:val="26"/>
+          <w:szCs w:val="26"/>
+          <w:highlight w:val="none"/>
+        </w:rPr>
+        <w:t>: Đạt hiệu suất cao nhất với Độ chính xác 0.872 và AUC là 0.948, cho thấy khả năng phân biệt tin thật và tin giả rất xuất sắc. F1 Score là 0.879 cho thấy mô hình này cân bằng tốt giữa Precision và Recall, mặc dù hơi thấp hơn so với PhoBERT + TF-IDF.</w:t>
+      </w:r>
+    </w:p>
+    <w:p>
+      <w:pPr>
+        <w:pStyle w:val="5"/>
+        <w:keepNext w:val="0"/>
+        <w:keepLines w:val="0"/>
+        <w:pageBreakBefore w:val="0"/>
+        <w:widowControl/>
+        <w:suppressLineNumbers w:val="0"/>
+        <w:kinsoku/>
+        <w:wordWrap/>
+        <w:overflowPunct/>
+        <w:topLinePunct w:val="0"/>
+        <w:autoSpaceDE/>
+        <w:autoSpaceDN/>
+        <w:bidi w:val="0"/>
+        <w:adjustRightInd/>
+        <w:snapToGrid/>
+        <w:spacing w:before="120" w:beforeAutospacing="0" w:after="120" w:afterAutospacing="0" w:line="360" w:lineRule="auto"/>
+        <w:jc w:val="both"/>
+        <w:textAlignment w:val="auto"/>
+        <w:rPr>
+          <w:rFonts w:hint="default" w:ascii="Times New Roman" w:hAnsi="Times New Roman" w:cs="Times New Roman"/>
+          <w:sz w:val="26"/>
+          <w:szCs w:val="26"/>
+          <w:highlight w:val="none"/>
+        </w:rPr>
+      </w:pPr>
+      <w:r>
+        <w:rPr>
+          <w:rFonts w:hint="default" w:ascii="Times New Roman" w:hAnsi="Times New Roman" w:cs="Times New Roman"/>
+          <w:sz w:val="26"/>
+          <w:szCs w:val="26"/>
+          <w:highlight w:val="none"/>
+        </w:rPr>
+        <w:t xml:space="preserve">● </w:t>
+      </w:r>
+      <w:r>
+        <w:rPr>
+          <w:rStyle w:val="6"/>
+          <w:rFonts w:hint="default" w:ascii="Times New Roman" w:hAnsi="Times New Roman" w:cs="Times New Roman"/>
+          <w:sz w:val="26"/>
+          <w:szCs w:val="26"/>
+          <w:highlight w:val="none"/>
+        </w:rPr>
+        <w:t>PhoBERT + TF-IDF</w:t>
+      </w:r>
+      <w:r>
+        <w:rPr>
+          <w:rFonts w:hint="default" w:ascii="Times New Roman" w:hAnsi="Times New Roman" w:cs="Times New Roman"/>
+          <w:sz w:val="26"/>
+          <w:szCs w:val="26"/>
+          <w:highlight w:val="none"/>
+        </w:rPr>
+        <w:t>: Đạt Độ chính xác cao nhất là 0.</w:t>
+      </w:r>
+      <w:r>
+        <w:rPr>
+          <w:rFonts w:hint="default" w:ascii="Times New Roman" w:hAnsi="Times New Roman" w:cs="Times New Roman"/>
+          <w:sz w:val="26"/>
+          <w:szCs w:val="26"/>
+          <w:highlight w:val="none"/>
+          <w:lang w:val="en-US"/>
+        </w:rPr>
+        <w:t>898</w:t>
+      </w:r>
+      <w:r>
+        <w:rPr>
+          <w:rFonts w:hint="default" w:ascii="Times New Roman" w:hAnsi="Times New Roman" w:cs="Times New Roman"/>
+          <w:sz w:val="26"/>
+          <w:szCs w:val="26"/>
+          <w:highlight w:val="none"/>
+        </w:rPr>
+        <w:t xml:space="preserve"> trong số các mô hình, với Precision (0.863), Recall (0.913), và AUC (0.923) đều rất tốt. Mô hình này cân bằng tốt giữa độ chính xác và khả năng phát hiện, khiến nó trở thành mô hình hiệu quả nhất cho nhiệm vụ này.</w:t>
+      </w:r>
+    </w:p>
+    <w:p>
+      <w:pPr>
+        <w:jc w:val="both"/>
+        <w:rPr>
+          <w:rFonts w:hint="default" w:ascii="Times New Roman" w:hAnsi="Times New Roman" w:cs="Times New Roman"/>
+          <w:sz w:val="26"/>
+          <w:szCs w:val="26"/>
+          <w:lang w:val="en-US"/>
+        </w:rPr>
+      </w:pPr>
     </w:p>
     <w:sectPr>
       <w:pgSz w:w="11906" w:h="16838"/>
@@ -322,7 +1905,17 @@
       </w:tblCellMar>
     </w:tblPr>
   </w:style>
-  <w:style w:type="paragraph" w:styleId="4">
+  <w:style w:type="character" w:styleId="4">
+    <w:name w:val="Emphasis"/>
+    <w:basedOn w:val="2"/>
+    <w:qFormat/>
+    <w:uiPriority w:val="0"/>
+    <w:rPr>
+      <w:i/>
+      <w:iCs/>
+    </w:rPr>
+  </w:style>
+  <w:style w:type="paragraph" w:styleId="5">
     <w:name w:val="Normal (Web)"/>
     <w:qFormat/>
     <w:uiPriority w:val="0"/>
@@ -339,7 +1932,7 @@
       <w:lang w:val="en-US" w:eastAsia="zh-CN" w:bidi="ar"/>
     </w:rPr>
   </w:style>
-  <w:style w:type="character" w:styleId="5">
+  <w:style w:type="character" w:styleId="6">
     <w:name w:val="Strong"/>
     <w:basedOn w:val="2"/>
     <w:qFormat/>

</xml_diff>